<commit_message>
thống kê mã nguồn-1
thống kê mã nguồn-1
</commit_message>
<xml_diff>
--- a/Docs/MyProjectMgnt.docx
+++ b/Docs/MyProjectMgnt.docx
@@ -94,7 +94,7 @@
               </wp:anchor>
             </w:drawing>
           </mc:Choice>
-          <mc:Fallback xmlns:cx1="http://schemas.microsoft.com/office/drawing/2015/9/8/chartex" xmlns:cx2="http://schemas.microsoft.com/office/drawing/2015/10/21/chartex" xmlns:cx3="http://schemas.microsoft.com/office/drawing/2016/5/9/chartex" xmlns:cx4="http://schemas.microsoft.com/office/drawing/2016/5/10/chartex" xmlns:cx5="http://schemas.microsoft.com/office/drawing/2016/5/11/chartex" xmlns:cx6="http://schemas.microsoft.com/office/drawing/2016/5/12/chartex" xmlns:cx7="http://schemas.microsoft.com/office/drawing/2016/5/13/chartex" xmlns:cx8="http://schemas.microsoft.com/office/drawing/2016/5/14/chartex" xmlns:aink="http://schemas.microsoft.com/office/drawing/2016/ink" xmlns:am3d="http://schemas.microsoft.com/office/drawing/2017/model3d" xmlns:w16cex="http://schemas.microsoft.com/office/word/2018/wordml/cex" xmlns:w16cid="http://schemas.microsoft.com/office/word/2016/wordml/cid" xmlns:w16="http://schemas.microsoft.com/office/word/2018/wordml">
+          <mc:Fallback xmlns:w16="http://schemas.microsoft.com/office/word/2018/wordml" xmlns:w16cid="http://schemas.microsoft.com/office/word/2016/wordml/cid" xmlns:w16cex="http://schemas.microsoft.com/office/word/2018/wordml/cex" xmlns:am3d="http://schemas.microsoft.com/office/drawing/2017/model3d" xmlns:aink="http://schemas.microsoft.com/office/drawing/2016/ink" xmlns:cx8="http://schemas.microsoft.com/office/drawing/2016/5/14/chartex" xmlns:cx7="http://schemas.microsoft.com/office/drawing/2016/5/13/chartex" xmlns:cx6="http://schemas.microsoft.com/office/drawing/2016/5/12/chartex" xmlns:cx5="http://schemas.microsoft.com/office/drawing/2016/5/11/chartex" xmlns:cx4="http://schemas.microsoft.com/office/drawing/2016/5/10/chartex" xmlns:cx3="http://schemas.microsoft.com/office/drawing/2016/5/9/chartex" xmlns:cx2="http://schemas.microsoft.com/office/drawing/2015/10/21/chartex" xmlns:cx1="http://schemas.microsoft.com/office/drawing/2015/9/8/chartex">
             <w:pict>
               <v:shapetype w14:anchorId="3470755F" id="_x0000_t202" coordsize="21600,21600" o:spt="202" path="m,l,21600r21600,l21600,xe">
                 <v:stroke joinstyle="miter"/>
@@ -326,7 +326,22 @@
         <w:rPr>
           <w:i/>
         </w:rPr>
-        <w:t>Link GitHub nguồn:………………</w:t>
+        <w:t>Link GitHub nguồn:……</w:t>
+      </w:r>
+      <w:r>
+        <w:t xml:space="preserve"> </w:t>
+      </w:r>
+      <w:r>
+        <w:rPr>
+          <w:i/>
+        </w:rPr>
+        <w:t xml:space="preserve">https://github.com/nhatnv98/image </w:t>
+      </w:r>
+      <w:r>
+        <w:rPr>
+          <w:i/>
+        </w:rPr>
+        <w:t>…………</w:t>
       </w:r>
       <w:r>
         <w:rPr>
@@ -3862,7 +3877,9 @@
       <w:r>
         <w:t>Công cụ quản lý</w:t>
       </w:r>
+      <w:bookmarkStart w:id="3" w:name="_GoBack"/>
       <w:bookmarkEnd w:id="2"/>
+      <w:bookmarkEnd w:id="3"/>
     </w:p>
     <w:p>
       <w:r>
@@ -3965,21 +3982,21 @@
       <w:pPr>
         <w:pStyle w:val="Heading1"/>
       </w:pPr>
-      <w:bookmarkStart w:id="3" w:name="_Toc57272141"/>
+      <w:bookmarkStart w:id="4" w:name="_Toc57272141"/>
       <w:r>
         <w:t>Các nhân sự tham gia dự án</w:t>
       </w:r>
-      <w:bookmarkEnd w:id="3"/>
+      <w:bookmarkEnd w:id="4"/>
     </w:p>
     <w:p>
       <w:pPr>
         <w:pStyle w:val="Heading2"/>
       </w:pPr>
-      <w:bookmarkStart w:id="4" w:name="_Toc57272142"/>
+      <w:bookmarkStart w:id="5" w:name="_Toc57272142"/>
       <w:r>
         <w:t>Thông tin liên hệ phía khách hàng</w:t>
       </w:r>
-      <w:bookmarkEnd w:id="4"/>
+      <w:bookmarkEnd w:id="5"/>
     </w:p>
     <w:p>
       <w:pPr>
@@ -4014,14 +4031,14 @@
       <w:pPr>
         <w:pStyle w:val="Heading2"/>
       </w:pPr>
-      <w:bookmarkStart w:id="5" w:name="_Toc57272143"/>
+      <w:bookmarkStart w:id="6" w:name="_Toc57272143"/>
       <w:r>
         <w:t xml:space="preserve">Thông tin </w:t>
       </w:r>
       <w:r>
         <w:t>thành viên nhóm</w:t>
       </w:r>
-      <w:bookmarkEnd w:id="5"/>
+      <w:bookmarkEnd w:id="6"/>
     </w:p>
     <w:p>
       <w:pPr>
@@ -4073,8 +4090,6 @@
         </w:rPr>
         <w:t>ch: Liên</w:t>
       </w:r>
-      <w:bookmarkStart w:id="6" w:name="_GoBack"/>
-      <w:bookmarkEnd w:id="6"/>
     </w:p>
     <w:p>
       <w:pPr>
@@ -4273,6 +4288,13 @@
         </w:rPr>
         <w:t>Số lượng file</w:t>
       </w:r>
+      <w:r>
+        <w:rPr>
+          <w:i/>
+          <w:iCs/>
+        </w:rPr>
+        <w:t>: 535</w:t>
+      </w:r>
     </w:p>
     <w:p>
       <w:pPr>
@@ -4293,6 +4315,13 @@
         </w:rPr>
         <w:t>Số lượng dòng code</w:t>
       </w:r>
+      <w:r>
+        <w:rPr>
+          <w:i/>
+          <w:iCs/>
+        </w:rPr>
+        <w:t>: 18179</w:t>
+      </w:r>
     </w:p>
     <w:p>
       <w:pPr>
@@ -4313,6 +4342,13 @@
         </w:rPr>
         <w:t>Số lượng dòng chú thích</w:t>
       </w:r>
+      <w:r>
+        <w:rPr>
+          <w:i/>
+          <w:iCs/>
+        </w:rPr>
+        <w:t>: 3507</w:t>
+      </w:r>
     </w:p>
     <w:p>
       <w:pPr>
@@ -4340,6 +4376,13 @@
         </w:rPr>
         <w:t>của file</w:t>
       </w:r>
+      <w:r>
+        <w:rPr>
+          <w:i/>
+          <w:iCs/>
+        </w:rPr>
+        <w:t>: 251 file text, 234 Unique files, 50 file Ignored</w:t>
+      </w:r>
     </w:p>
     <w:p>
       <w:pPr>
@@ -4360,6 +4403,13 @@
         </w:rPr>
         <w:t>Số lượng hàm</w:t>
       </w:r>
+      <w:r>
+        <w:rPr>
+          <w:i/>
+          <w:iCs/>
+        </w:rPr>
+        <w:t xml:space="preserve">: </w:t>
+      </w:r>
     </w:p>
     <w:p>
       <w:pPr>
@@ -4387,6 +4437,13 @@
         </w:rPr>
         <w:t>, sơ đồ phân cấp class</w:t>
       </w:r>
+      <w:r>
+        <w:rPr>
+          <w:i/>
+          <w:iCs/>
+        </w:rPr>
+        <w:t xml:space="preserve">: </w:t>
+      </w:r>
     </w:p>
     <w:p>
       <w:pPr>
@@ -4611,6 +4668,13 @@
           <w:iCs/>
         </w:rPr>
         <w:t>ảng nào, OS nào?...</w:t>
+      </w:r>
+      <w:r>
+        <w:rPr>
+          <w:i/>
+          <w:iCs/>
+        </w:rPr>
+        <w:t>: Windows, Linux, Mac</w:t>
       </w:r>
     </w:p>
     <w:p>
@@ -5961,7 +6025,7 @@
             </wp:anchor>
           </w:drawing>
         </mc:Choice>
-        <mc:Fallback xmlns:cx1="http://schemas.microsoft.com/office/drawing/2015/9/8/chartex" xmlns:cx2="http://schemas.microsoft.com/office/drawing/2015/10/21/chartex" xmlns:cx3="http://schemas.microsoft.com/office/drawing/2016/5/9/chartex" xmlns:cx4="http://schemas.microsoft.com/office/drawing/2016/5/10/chartex" xmlns:cx5="http://schemas.microsoft.com/office/drawing/2016/5/11/chartex" xmlns:cx6="http://schemas.microsoft.com/office/drawing/2016/5/12/chartex" xmlns:cx7="http://schemas.microsoft.com/office/drawing/2016/5/13/chartex" xmlns:cx8="http://schemas.microsoft.com/office/drawing/2016/5/14/chartex" xmlns:aink="http://schemas.microsoft.com/office/drawing/2016/ink" xmlns:am3d="http://schemas.microsoft.com/office/drawing/2017/model3d" xmlns:w16cex="http://schemas.microsoft.com/office/word/2018/wordml/cex" xmlns:w16cid="http://schemas.microsoft.com/office/word/2016/wordml/cid" xmlns:w16="http://schemas.microsoft.com/office/word/2018/wordml">
+        <mc:Fallback xmlns:w16="http://schemas.microsoft.com/office/word/2018/wordml" xmlns:w16cid="http://schemas.microsoft.com/office/word/2016/wordml/cid" xmlns:w16cex="http://schemas.microsoft.com/office/word/2018/wordml/cex" xmlns:am3d="http://schemas.microsoft.com/office/drawing/2017/model3d" xmlns:aink="http://schemas.microsoft.com/office/drawing/2016/ink" xmlns:cx8="http://schemas.microsoft.com/office/drawing/2016/5/14/chartex" xmlns:cx7="http://schemas.microsoft.com/office/drawing/2016/5/13/chartex" xmlns:cx6="http://schemas.microsoft.com/office/drawing/2016/5/12/chartex" xmlns:cx5="http://schemas.microsoft.com/office/drawing/2016/5/11/chartex" xmlns:cx4="http://schemas.microsoft.com/office/drawing/2016/5/10/chartex" xmlns:cx3="http://schemas.microsoft.com/office/drawing/2016/5/9/chartex" xmlns:cx2="http://schemas.microsoft.com/office/drawing/2015/10/21/chartex" xmlns:cx1="http://schemas.microsoft.com/office/drawing/2015/9/8/chartex">
           <w:pict>
             <v:shapetype w14:anchorId="2A850F9D" id="_x0000_t202" coordsize="21600,21600" o:spt="202" path="m,l,21600r21600,l21600,xe">
               <v:stroke joinstyle="miter"/>
@@ -11372,7 +11436,7 @@
 </file>
 
 <file path=customXml/itemProps1.xml><?xml version="1.0" encoding="utf-8"?>
-<ds:datastoreItem xmlns:ds="http://schemas.openxmlformats.org/officeDocument/2006/customXml" ds:itemID="{7143FF6E-50FC-4543-8625-1E2D6633F63F}">
+<ds:datastoreItem xmlns:ds="http://schemas.openxmlformats.org/officeDocument/2006/customXml" ds:itemID="{20EB0BC4-70C5-4F69-87F6-B29458DC36C9}">
   <ds:schemaRefs>
     <ds:schemaRef ds:uri="http://schemas.openxmlformats.org/officeDocument/2006/bibliography"/>
   </ds:schemaRefs>

</xml_diff>